<commit_message>
Update from Forestry.io Thomas Azar created content/uploads/2019 SCTA Tech Olympics Handbook.docx
</commit_message>
<xml_diff>
--- a/content/uploads/2019 SCTA Tech Olympics Handbook.docx
+++ b/content/uploads/2019 SCTA Tech Olympics Handbook.docx
@@ -736,28 +736,21 @@
               <w:tab w:val="right" w:pos="9360"/>
             </w:tabs>
             <w:spacing w:before="60" w:line="240" w:lineRule="auto"/>
-            <w:ind w:left="360" w:firstLine="0"/>
+            <w:ind w:left="720" w:firstLine="0"/>
             <w:rPr>
               <w:b w:val="1"/>
             </w:rPr>
           </w:pPr>
-          <w:hyperlink w:anchor="_u14eil6b0sd8">
-            <w:r>
-              <w:rPr>
-                <w:rtl w:val="0"/>
-              </w:rPr>
-              <w:t xml:space="preserve">Stage Management</w:t>
-            </w:r>
-          </w:hyperlink>
           <w:r>
             <w:rPr>
               <w:rtl w:val="0"/>
             </w:rPr>
+            <w:t xml:space="preserve">Wire A Cable</w:t>
             <w:tab/>
           </w:r>
           <w:r>
             <w:fldChar w:fldCharType="begin"/>
-            <w:instrText xml:space="preserve"> PAGEREF _u14eil6b0sd8 \h </w:instrText>
+            <w:instrText xml:space="preserve"> PAGEREF _vyxysmas3k4j \h </w:instrText>
             <w:fldChar w:fldCharType="separate"/>
           </w:r>
           <w:r>
@@ -775,55 +768,7 @@
               <w:b w:val="1"/>
               <w:rtl w:val="0"/>
             </w:rPr>
-            <w:t xml:space="preserve">1</w:t>
-          </w:r>
-        </w:p>
-        <w:p>
-          <w:pPr>
-            <w:tabs>
-              <w:tab w:val="right" w:pos="9360"/>
-            </w:tabs>
-            <w:spacing w:before="60" w:line="240" w:lineRule="auto"/>
-            <w:ind w:left="720" w:firstLine="0"/>
-            <w:rPr>
-              <w:b w:val="1"/>
-            </w:rPr>
-          </w:pPr>
-          <w:hyperlink w:anchor="_vyxysmas3k4j">
-            <w:r>
-              <w:rPr>
-                <w:rtl w:val="0"/>
-              </w:rPr>
-              <w:t xml:space="preserve">Tech Olympics Event: Taping of a Floor</w:t>
-            </w:r>
-          </w:hyperlink>
-          <w:r>
-            <w:rPr>
-              <w:rtl w:val="0"/>
-            </w:rPr>
-            <w:tab/>
-          </w:r>
-          <w:r>
-            <w:fldChar w:fldCharType="begin"/>
-            <w:instrText xml:space="preserve"> PAGEREF _vyxysmas3k4j \h </w:instrText>
-            <w:fldChar w:fldCharType="separate"/>
-          </w:r>
-          <w:r>
-            <w:rPr>
-              <w:b w:val="1"/>
-              <w:rtl w:val="0"/>
-            </w:rPr>
-            <w:t xml:space="preserve">1</w:t>
-          </w:r>
-          <w:r>
-            <w:fldChar w:fldCharType="end"/>
-          </w:r>
-          <w:r>
-            <w:rPr>
-              <w:b w:val="1"/>
-              <w:rtl w:val="0"/>
-            </w:rPr>
-            <w:t xml:space="preserve">1</w:t>
+            <w:t xml:space="preserve">0</w:t>
           </w:r>
         </w:p>
         <w:p>
@@ -871,7 +816,7 @@
               <w:b w:val="1"/>
               <w:rtl w:val="0"/>
             </w:rPr>
-            <w:t xml:space="preserve">4</w:t>
+            <w:t xml:space="preserve">1</w:t>
           </w:r>
         </w:p>
         <w:p>
@@ -919,7 +864,7 @@
               <w:b w:val="1"/>
               <w:rtl w:val="0"/>
             </w:rPr>
-            <w:t xml:space="preserve">4</w:t>
+            <w:t xml:space="preserve">1</w:t>
           </w:r>
         </w:p>
         <w:p>
@@ -967,7 +912,7 @@
               <w:b w:val="1"/>
               <w:rtl w:val="0"/>
             </w:rPr>
-            <w:t xml:space="preserve">6</w:t>
+            <w:t xml:space="preserve">2</w:t>
           </w:r>
         </w:p>
         <w:p>
@@ -1015,7 +960,7 @@
               <w:b w:val="1"/>
               <w:rtl w:val="0"/>
             </w:rPr>
-            <w:t xml:space="preserve">6</w:t>
+            <w:t xml:space="preserve">2</w:t>
           </w:r>
         </w:p>
         <w:p>
@@ -1063,7 +1008,7 @@
               <w:b w:val="1"/>
               <w:rtl w:val="0"/>
             </w:rPr>
-            <w:t xml:space="preserve">7</w:t>
+            <w:t xml:space="preserve">3</w:t>
           </w:r>
         </w:p>
         <w:p>
@@ -1111,7 +1056,7 @@
               <w:b w:val="1"/>
               <w:rtl w:val="0"/>
             </w:rPr>
-            <w:t xml:space="preserve">7</w:t>
+            <w:t xml:space="preserve">3</w:t>
           </w:r>
         </w:p>
         <w:p>
@@ -1159,7 +1104,7 @@
               <w:b w:val="1"/>
               <w:rtl w:val="0"/>
             </w:rPr>
-            <w:t xml:space="preserve">8</w:t>
+            <w:t xml:space="preserve">4</w:t>
           </w:r>
           <w:r>
             <w:fldChar w:fldCharType="end"/>
@@ -1328,6 +1273,23 @@
         </w:rPr>
         <w:t xml:space="preserve"> To bring together theatre groups – Educational Theatre, Community Theatre, Professional Theatre, and High School Theatre – to improve and further the cultural growth of theatrical art by mutual aid and advancement and stimulation of public interest.</w:t>
       </w:r>
+      <w:r>
+        <w:rPr>
+          <w:rtl w:val="0"/>
+        </w:rPr>
+      </w:r>
+    </w:p>
+    <w:p>
+      <w:pPr>
+        <w:spacing w:after="0" w:before="0" w:line="240" w:lineRule="auto"/>
+        <w:jc w:val="center"/>
+        <w:rPr>
+          <w:rFonts w:ascii="Cambria" w:cs="Cambria" w:eastAsia="Cambria" w:hAnsi="Cambria"/>
+          <w:b w:val="1"/>
+          <w:sz w:val="28"/>
+          <w:szCs w:val="28"/>
+        </w:rPr>
+      </w:pPr>
       <w:r>
         <w:rPr>
           <w:rtl w:val="0"/>

</xml_diff>